<commit_message>
Tweaked according to MaryAnne Maulbeck's sugggestions (and corrected some spelling along the way.
</commit_message>
<xml_diff>
--- a/test-harness/OF-3392-address-is-rejected-in-statement-process-test-plan.docx
+++ b/test-harness/OF-3392-address-is-rejected-in-statement-process-test-plan.docx
@@ -126,8 +126,6 @@
         </w:rPr>
         <w:t>:</w:t>
       </w:r>
-      <w:bookmarkStart w:id="0" w:name="_GoBack"/>
-      <w:bookmarkEnd w:id="0"/>
     </w:p>
     <w:p>
       <w:pPr>
@@ -226,8 +224,129 @@
           <w:sz w:val="22"/>
           <w:szCs w:val="22"/>
         </w:rPr>
-        <w:t>Execute a staetment run for the customer, using the “statement as-of date” determined/chosen in the above step.</w:t>
-      </w:r>
+        <w:t>Execute a sta</w:t>
+      </w:r>
+      <w:r>
+        <w:rPr>
+          <w:sz w:val="22"/>
+          <w:szCs w:val="22"/>
+        </w:rPr>
+        <w:t>te</w:t>
+      </w:r>
+      <w:r>
+        <w:rPr>
+          <w:sz w:val="22"/>
+          <w:szCs w:val="22"/>
+        </w:rPr>
+        <w:t>ment run for the customer</w:t>
+      </w:r>
+      <w:r>
+        <w:rPr>
+          <w:sz w:val="22"/>
+          <w:szCs w:val="22"/>
+        </w:rPr>
+        <w:br/>
+        <w:t>Under the “Receivables Manager” responsibility, execute the “</w:t>
+      </w:r>
+      <w:r>
+        <w:rPr>
+          <w:sz w:val="22"/>
+          <w:szCs w:val="22"/>
+        </w:rPr>
+        <w:t>LWX AR Consolidated Statement Generation Program</w:t>
+      </w:r>
+      <w:r>
+        <w:rPr>
+          <w:sz w:val="22"/>
+          <w:szCs w:val="22"/>
+        </w:rPr>
+        <w:t xml:space="preserve"> “request; this requires four parameters, show in the following example:</w:t>
+      </w:r>
+      <w:r>
+        <w:rPr>
+          <w:sz w:val="22"/>
+          <w:szCs w:val="22"/>
+        </w:rPr>
+        <w:drawing>
+          <wp:inline distT="0" distB="0" distL="0" distR="0" wp14:anchorId="3F2F4E78" wp14:editId="14E227B0">
+            <wp:extent cx="7306695" cy="2162477"/>
+            <wp:effectExtent l="0" t="0" r="8890" b="9525"/>
+            <wp:docPr id="1" name="Picture 1"/>
+            <wp:cNvGraphicFramePr>
+              <a:graphicFrameLocks xmlns:a="http://schemas.openxmlformats.org/drawingml/2006/main" noChangeAspect="1"/>
+            </wp:cNvGraphicFramePr>
+            <a:graphic xmlns:a="http://schemas.openxmlformats.org/drawingml/2006/main">
+              <a:graphicData uri="http://schemas.openxmlformats.org/drawingml/2006/picture">
+                <pic:pic xmlns:pic="http://schemas.openxmlformats.org/drawingml/2006/picture">
+                  <pic:nvPicPr>
+                    <pic:cNvPr id="1" name=""/>
+                    <pic:cNvPicPr/>
+                  </pic:nvPicPr>
+                  <pic:blipFill>
+                    <a:blip r:embed="rId10"/>
+                    <a:stretch>
+                      <a:fillRect/>
+                    </a:stretch>
+                  </pic:blipFill>
+                  <pic:spPr>
+                    <a:xfrm>
+                      <a:off x="0" y="0"/>
+                      <a:ext cx="7306695" cy="2162477"/>
+                    </a:xfrm>
+                    <a:prstGeom prst="rect">
+                      <a:avLst/>
+                    </a:prstGeom>
+                  </pic:spPr>
+                </pic:pic>
+              </a:graphicData>
+            </a:graphic>
+          </wp:inline>
+        </w:drawing>
+      </w:r>
+      <w:r>
+        <w:rPr>
+          <w:sz w:val="22"/>
+          <w:szCs w:val="22"/>
+        </w:rPr>
+        <w:br/>
+      </w:r>
+      <w:r>
+        <w:rPr>
+          <w:sz w:val="22"/>
+          <w:szCs w:val="22"/>
+        </w:rPr>
+        <w:br/>
+      </w:r>
+      <w:r>
+        <w:rPr>
+          <w:sz w:val="22"/>
+          <w:szCs w:val="22"/>
+        </w:rPr>
+        <w:t xml:space="preserve">N.B. it is important to determine, and alter, the statement cycle date, once the statement cycle for the customer has been determined.  </w:t>
+      </w:r>
+      <w:r>
+        <w:rPr>
+          <w:sz w:val="22"/>
+          <w:szCs w:val="22"/>
+        </w:rPr>
+        <w:t xml:space="preserve">Use the </w:t>
+      </w:r>
+      <w:r>
+        <w:rPr>
+          <w:sz w:val="22"/>
+          <w:szCs w:val="22"/>
+        </w:rPr>
+        <w:t>“statement as-of date” determined/chosen in the above step</w:t>
+      </w:r>
+      <w:r>
+        <w:rPr>
+          <w:sz w:val="22"/>
+          <w:szCs w:val="22"/>
+        </w:rPr>
+        <w:t>, and be sure to set the “Debug Mode” parameter to “Yes.”</w:t>
+      </w:r>
+      <w:bookmarkStart w:id="0" w:name="_GoBack"/>
+      <w:bookmarkEnd w:id="0"/>
       <w:r>
         <w:rPr>
           <w:sz w:val="22"/>
@@ -302,7 +421,7 @@
       </w:pPr>
     </w:p>
     <w:sectPr>
-      <w:footerReference w:type="default" r:id="rId10"/>
+      <w:footerReference w:type="default" r:id="rId11"/>
       <w:pgSz w:w="12240" w:h="15840"/>
       <w:pgMar w:top="1080" w:right="1080" w:bottom="1080" w:left="1080" w:header="720" w:footer="720" w:gutter="0"/>
       <w:cols w:space="720"/>
@@ -372,7 +491,7 @@
           <w:rPr>
             <w:noProof/>
           </w:rPr>
-          <w:t>3/20/2020 3:57 PM</w:t>
+          <w:t>3/23/2020 10:07 AM</w:t>
         </w:r>
         <w:r>
           <w:rPr>
@@ -468,14 +587,27 @@
       <w:pStyle w:val="Footer"/>
       <w:jc w:val="center"/>
     </w:pPr>
-    <w:fldSimple w:instr=" FILENAME  \* Caps  \* MERGEFORMAT ">
-      <w:r>
-        <w:rPr>
-          <w:noProof/>
-        </w:rPr>
-        <w:t>Document1</w:t>
-      </w:r>
-    </w:fldSimple>
+    <w:r>
+      <w:fldChar w:fldCharType="begin"/>
+    </w:r>
+    <w:r>
+      <w:instrText xml:space="preserve"> FILENAME  \* Caps  \* MERGEFORMAT </w:instrText>
+    </w:r>
+    <w:r>
+      <w:fldChar w:fldCharType="separate"/>
+    </w:r>
+    <w:r>
+      <w:rPr>
+        <w:noProof/>
+      </w:rPr>
+      <w:t>Document1</w:t>
+    </w:r>
+    <w:r>
+      <w:rPr>
+        <w:noProof/>
+      </w:rPr>
+      <w:fldChar w:fldCharType="end"/>
+    </w:r>
   </w:p>
 </w:ftr>
 </file>
@@ -2470,15 +2602,6 @@
 </file>
 
 <file path=customXml/item1.xml><?xml version="1.0" encoding="utf-8"?>
-<?mso-contentType ?>
-<FormTemplates xmlns="http://schemas.microsoft.com/sharepoint/v3/contenttype/forms">
-  <Display>DocumentLibraryForm</Display>
-  <Edit>DocumentLibraryForm</Edit>
-  <New>DocumentLibraryForm</New>
-</FormTemplates>
-</file>
-
-<file path=customXml/item2.xml><?xml version="1.0" encoding="utf-8"?>
 <ct:contentTypeSchema xmlns:ct="http://schemas.microsoft.com/office/2006/metadata/contentType" xmlns:ma="http://schemas.microsoft.com/office/2006/metadata/properties/metaAttributes" ct:_="" ma:_="" ma:contentTypeName="Document" ma:contentTypeID="0x01010043FA361DA8A4714FA3271D092405E2FE" ma:contentTypeVersion="5" ma:contentTypeDescription="Create a new document." ma:contentTypeScope="" ma:versionID="4f9b88473d1f4a21dcb33088157ad7f7">
   <xsd:schema xmlns:xsd="http://www.w3.org/2001/XMLSchema" xmlns:p="http://schemas.microsoft.com/office/2006/metadata/properties" xmlns:ns2="76d01899-21c6-4fe9-9774-3b95208f5b5f" targetNamespace="http://schemas.microsoft.com/office/2006/metadata/properties" ma:root="true" ma:fieldsID="bbc82bfad16429a003c5f855f14f1a4a" ns2:_="">
     <xsd:import namespace="76d01899-21c6-4fe9-9774-3b95208f5b5f"/>
@@ -2611,6 +2734,15 @@
 </ct:contentTypeSchema>
 </file>
 
+<file path=customXml/item2.xml><?xml version="1.0" encoding="utf-8"?>
+<?mso-contentType ?>
+<FormTemplates xmlns="http://schemas.microsoft.com/sharepoint/v3/contenttype/forms">
+  <Display>DocumentLibraryForm</Display>
+  <Edit>DocumentLibraryForm</Edit>
+  <New>DocumentLibraryForm</New>
+</FormTemplates>
+</file>
+
 <file path=customXml/item3.xml><?xml version="1.0" encoding="utf-8"?>
 <p:properties xmlns:p="http://schemas.microsoft.com/office/2006/metadata/properties" xmlns:xsi="http://www.w3.org/2001/XMLSchema-instance">
   <documentManagement>
@@ -2628,14 +2760,6 @@
 </file>
 
 <file path=customXml/itemProps1.xml><?xml version="1.0" encoding="utf-8"?>
-<ds:datastoreItem xmlns:ds="http://schemas.openxmlformats.org/officeDocument/2006/customXml" ds:itemID="{039C8F2D-CEB3-42DB-987A-3DE87FDAC88A}">
-  <ds:schemaRefs>
-    <ds:schemaRef ds:uri="http://schemas.microsoft.com/sharepoint/v3/contenttype/forms"/>
-  </ds:schemaRefs>
-</ds:datastoreItem>
-</file>
-
-<file path=customXml/itemProps2.xml><?xml version="1.0" encoding="utf-8"?>
 <ds:datastoreItem xmlns:ds="http://schemas.openxmlformats.org/officeDocument/2006/customXml" ds:itemID="{BBD51F9F-D600-4A67-B724-E58F96468B77}">
   <ds:schemaRefs>
     <ds:schemaRef ds:uri="http://schemas.microsoft.com/office/2006/metadata/contentType"/>
@@ -2652,6 +2776,14 @@
 </ds:datastoreItem>
 </file>
 
+<file path=customXml/itemProps2.xml><?xml version="1.0" encoding="utf-8"?>
+<ds:datastoreItem xmlns:ds="http://schemas.openxmlformats.org/officeDocument/2006/customXml" ds:itemID="{039C8F2D-CEB3-42DB-987A-3DE87FDAC88A}">
+  <ds:schemaRefs>
+    <ds:schemaRef ds:uri="http://schemas.microsoft.com/sharepoint/v3/contenttype/forms"/>
+  </ds:schemaRefs>
+</ds:datastoreItem>
+</file>
+
 <file path=customXml/itemProps3.xml><?xml version="1.0" encoding="utf-8"?>
 <ds:datastoreItem xmlns:ds="http://schemas.openxmlformats.org/officeDocument/2006/customXml" ds:itemID="{75B0B688-A473-4ECE-9819-23441287D1C0}">
   <ds:schemaRefs>

</xml_diff>

<commit_message>
Further changes to the language regarding request-parameter specifications.
</commit_message>
<xml_diff>
--- a/test-harness/OF-3392-address-is-rejected-in-statement-process-test-plan.docx
+++ b/test-harness/OF-3392-address-is-rejected-in-statement-process-test-plan.docx
@@ -322,7 +322,42 @@
           <w:sz w:val="22"/>
           <w:szCs w:val="22"/>
         </w:rPr>
-        <w:t xml:space="preserve">N.B. it is important to determine, and alter, the statement cycle date, once the statement cycle for the customer has been determined.  </w:t>
+        <w:t xml:space="preserve">N.B. </w:t>
+      </w:r>
+      <w:r>
+        <w:rPr>
+          <w:sz w:val="22"/>
+          <w:szCs w:val="22"/>
+        </w:rPr>
+        <w:t>The statement cycle parameter must be determined for the customer in question.  It may be necessary to alter the statement cycle’s date (and the date of all other statement cycles to a different date</w:t>
+      </w:r>
+      <w:r>
+        <w:rPr>
+          <w:sz w:val="22"/>
+          <w:szCs w:val="22"/>
+        </w:rPr>
+        <w:t>.</w:t>
+      </w:r>
+      <w:r>
+        <w:rPr>
+          <w:sz w:val="22"/>
+          <w:szCs w:val="22"/>
+        </w:rPr>
+        <w:t>)</w:t>
+      </w:r>
+      <w:r>
+        <w:rPr>
+          <w:sz w:val="22"/>
+          <w:szCs w:val="22"/>
+        </w:rPr>
+        <w:br/>
+      </w:r>
+      <w:r>
+        <w:rPr>
+          <w:sz w:val="22"/>
+          <w:szCs w:val="22"/>
+        </w:rPr>
+        <w:br/>
       </w:r>
       <w:r>
         <w:rPr>
@@ -336,17 +371,24 @@
           <w:sz w:val="22"/>
           <w:szCs w:val="22"/>
         </w:rPr>
-        <w:t>“statement as-of date” determined/chosen in the above step</w:t>
-      </w:r>
-      <w:r>
-        <w:rPr>
-          <w:sz w:val="22"/>
-          <w:szCs w:val="22"/>
-        </w:rPr>
-        <w:t>, and be sure to set the “Debug Mode” parameter to “Yes.”</w:t>
+        <w:t xml:space="preserve">“statement as-of date” determined/chosen in </w:t>
+      </w:r>
+      <w:r>
+        <w:rPr>
+          <w:sz w:val="22"/>
+          <w:szCs w:val="22"/>
+        </w:rPr>
+        <w:t>step 2, above</w:t>
       </w:r>
       <w:bookmarkStart w:id="0" w:name="_GoBack"/>
       <w:bookmarkEnd w:id="0"/>
+      <w:r>
+        <w:rPr>
+          <w:sz w:val="22"/>
+          <w:szCs w:val="22"/>
+        </w:rPr>
+        <w:t>, and be sure to set the “Debug Mode” parameter to “Yes.”</w:t>
+      </w:r>
       <w:r>
         <w:rPr>
           <w:sz w:val="22"/>

</xml_diff>